<commit_message>
tested pl files are correct
</commit_message>
<xml_diff>
--- a/Paradotea/final_submission_Cristian_Panikos.docx
+++ b/Paradotea/final_submission_Cristian_Panikos.docx
@@ -4,6 +4,13 @@
   <w:body>
     <w:sdt>
       <w:sdtPr>
+        <w:rPr>
+          <w:rFonts w:asciiTheme="minorHAnsi" w:eastAsiaTheme="minorHAnsi" w:hAnsiTheme="minorHAnsi" w:cstheme="minorBidi"/>
+          <w:color w:val="auto"/>
+          <w:sz w:val="22"/>
+          <w:szCs w:val="22"/>
+          <w:lang/>
+        </w:rPr>
         <w:id w:val="1121423517"/>
         <w:docPartObj>
           <w:docPartGallery w:val="Table of Contents"/>
@@ -12,14 +19,9 @@
       </w:sdtPr>
       <w:sdtEndPr>
         <w:rPr>
-          <w:rFonts w:asciiTheme="minorHAnsi" w:eastAsiaTheme="minorHAnsi" w:hAnsiTheme="minorHAnsi" w:cstheme="minorBidi"/>
           <w:b/>
           <w:bCs/>
           <w:noProof/>
-          <w:color w:val="auto"/>
-          <w:sz w:val="22"/>
-          <w:szCs w:val="22"/>
-          <w:lang/>
         </w:rPr>
       </w:sdtEndPr>
       <w:sdtContent>
@@ -201,7 +203,6 @@
             <w:rPr>
               <w:rFonts w:eastAsiaTheme="minorEastAsia"/>
               <w:noProof/>
-              <w:lang/>
             </w:rPr>
           </w:pPr>
           <w:hyperlink w:anchor="_Toc89620241" w:history="1">
@@ -271,7 +272,6 @@
             <w:rPr>
               <w:rFonts w:eastAsiaTheme="minorEastAsia"/>
               <w:noProof/>
-              <w:lang/>
             </w:rPr>
           </w:pPr>
           <w:hyperlink w:anchor="_Toc89620242" w:history="1">
@@ -342,7 +342,6 @@
             <w:rPr>
               <w:rFonts w:eastAsiaTheme="minorEastAsia"/>
               <w:noProof/>
-              <w:lang/>
             </w:rPr>
           </w:pPr>
           <w:hyperlink w:anchor="_Toc89620243" w:history="1">
@@ -775,14 +774,14 @@
         </w:rPr>
         <w:t xml:space="preserve"> </w:t>
       </w:r>
-      <w:proofErr w:type="gramStart"/>
+      <w:proofErr w:type="spellStart"/>
       <w:r>
         <w:rPr>
           <w:lang w:val="en-US"/>
         </w:rPr>
         <w:t>Where as</w:t>
       </w:r>
-      <w:proofErr w:type="gramEnd"/>
+      <w:proofErr w:type="spellEnd"/>
       <w:r>
         <w:rPr>
           <w:lang w:val="en-US"/>
@@ -1107,13 +1106,7 @@
         <w:rPr>
           <w:lang w:val="en-US"/>
         </w:rPr>
-        <w:t>cook</w:t>
-      </w:r>
-      <w:r>
-        <w:rPr>
-          <w:lang w:val="en-US"/>
-        </w:rPr>
-        <w:t>(</w:t>
+        <w:t>cook(</w:t>
       </w:r>
       <w:r>
         <w:rPr>
@@ -1355,6 +1348,20 @@
         <w:t>prefersTakeaway</w:t>
       </w:r>
       <w:proofErr w:type="spellEnd"/>
+      <w:r>
+        <w:rPr>
+          <w:lang w:val="en-US"/>
+        </w:rPr>
+        <w:t xml:space="preserve"> #For Cristian who prefers takeaway than </w:t>
+      </w:r>
+      <w:proofErr w:type="spellStart"/>
+      <w:r>
+        <w:rPr>
+          <w:lang w:val="en-US"/>
+        </w:rPr>
+        <w:t>dleivery</w:t>
+      </w:r>
+      <w:proofErr w:type="spellEnd"/>
     </w:p>
     <w:p>
       <w:pPr>
@@ -1375,6 +1382,20 @@
         <w:t>prefersDelivery</w:t>
       </w:r>
       <w:proofErr w:type="spellEnd"/>
+      <w:r>
+        <w:rPr>
+          <w:lang w:val="en-US"/>
+        </w:rPr>
+        <w:t xml:space="preserve"> #For Panikos when he prefers delivery than </w:t>
+      </w:r>
+      <w:proofErr w:type="spellStart"/>
+      <w:r>
+        <w:rPr>
+          <w:lang w:val="en-US"/>
+        </w:rPr>
+        <w:t>takeway</w:t>
+      </w:r>
+      <w:proofErr w:type="spellEnd"/>
     </w:p>
     <w:p>
       <w:pPr>
@@ -1462,20 +1483,26 @@
         <w:rPr>
           <w:lang w:val="en-US"/>
         </w:rPr>
-        <w:t>takeAay</w:t>
-      </w:r>
-      <w:proofErr w:type="spellEnd"/>
-      <w:r>
-        <w:rPr>
-          <w:lang w:val="en-US"/>
-        </w:rPr>
-        <w:t xml:space="preserve">(method)&gt; # we prefer </w:t>
-      </w:r>
-      <w:r>
-        <w:rPr>
-          <w:lang w:val="en-US"/>
-        </w:rPr>
-        <w:t>takeaway after delivery is unavailable</w:t>
+        <w:t>takeA</w:t>
+      </w:r>
+      <w:r>
+        <w:rPr>
+          <w:lang w:val="en-US"/>
+        </w:rPr>
+        <w:t>w</w:t>
+      </w:r>
+      <w:r>
+        <w:rPr>
+          <w:lang w:val="en-US"/>
+        </w:rPr>
+        <w:t>ay</w:t>
+      </w:r>
+      <w:proofErr w:type="spellEnd"/>
+      <w:r>
+        <w:rPr>
+          <w:lang w:val="en-US"/>
+        </w:rPr>
+        <w:t>(method)&gt; # we prefer takeaway after delivery is unavailable</w:t>
       </w:r>
     </w:p>
     <w:p>
@@ -1539,19 +1566,7 @@
         <w:rPr>
           <w:lang w:val="en-US"/>
         </w:rPr>
-        <w:t xml:space="preserve">}, </w:t>
-      </w:r>
-      <w:r>
-        <w:rPr>
-          <w:lang w:val="en-US"/>
-        </w:rPr>
-        <w:t>delivery</w:t>
-      </w:r>
-      <w:r>
-        <w:rPr>
-          <w:lang w:val="en-US"/>
-        </w:rPr>
-        <w:t>(method)&gt;</w:t>
+        <w:t>}, delivery(method)&gt;</w:t>
       </w:r>
       <w:r>
         <w:rPr>
@@ -1615,13 +1630,7 @@
         <w:rPr>
           <w:lang w:val="en-US"/>
         </w:rPr>
-        <w:t>delivery</w:t>
-      </w:r>
-      <w:r>
-        <w:rPr>
-          <w:lang w:val="en-US"/>
-        </w:rPr>
-        <w:t xml:space="preserve"> </w:t>
+        <w:t xml:space="preserve">delivery </w:t>
       </w:r>
       <w:r>
         <w:rPr>
@@ -1699,13 +1708,7 @@
         <w:rPr>
           <w:lang w:val="en-US"/>
         </w:rPr>
-        <w:t xml:space="preserve"> </w:t>
-      </w:r>
-      <w:r>
-        <w:rPr>
-          <w:lang w:val="en-US"/>
-        </w:rPr>
-        <w:t>}, cook(method)&gt;</w:t>
+        <w:t xml:space="preserve"> }, cook(method)&gt;</w:t>
       </w:r>
       <w:r>
         <w:rPr>
@@ -1832,7 +1835,6 @@
         <w:t xml:space="preserve"> # we </w:t>
       </w:r>
       <w:proofErr w:type="spellStart"/>
-      <w:proofErr w:type="gramStart"/>
       <w:r>
         <w:rPr>
           <w:lang w:val="en-US"/>
@@ -1840,7 +1842,6 @@
         <w:t>cant</w:t>
       </w:r>
       <w:proofErr w:type="spellEnd"/>
-      <w:proofErr w:type="gramEnd"/>
       <w:r>
         <w:rPr>
           <w:lang w:val="en-US"/>
@@ -1949,19 +1950,7 @@
         <w:rPr>
           <w:lang w:val="en-US"/>
         </w:rPr>
-        <w:t xml:space="preserve">}, </w:t>
-      </w:r>
-      <w:r>
-        <w:rPr>
-          <w:lang w:val="en-US"/>
-        </w:rPr>
-        <w:t>cook</w:t>
-      </w:r>
-      <w:r>
-        <w:rPr>
-          <w:lang w:val="en-US"/>
-        </w:rPr>
-        <w:t>(method)&gt;</w:t>
+        <w:t>}, cook(method)&gt;</w:t>
       </w:r>
       <w:r>
         <w:rPr>
@@ -2069,7 +2058,6 @@
         <w:t xml:space="preserve"> # we delivery because we </w:t>
       </w:r>
       <w:proofErr w:type="spellStart"/>
-      <w:proofErr w:type="gramStart"/>
       <w:r>
         <w:rPr>
           <w:lang w:val="en-US"/>
@@ -2077,7 +2065,6 @@
         <w:t>cant</w:t>
       </w:r>
       <w:proofErr w:type="spellEnd"/>
-      <w:proofErr w:type="gramEnd"/>
       <w:r>
         <w:rPr>
           <w:lang w:val="en-US"/>
@@ -2116,19 +2103,7 @@
         <w:rPr>
           <w:lang w:val="en-US"/>
         </w:rPr>
-        <w:t xml:space="preserve">} , </w:t>
-      </w:r>
-      <w:r>
-        <w:rPr>
-          <w:lang w:val="en-US"/>
-        </w:rPr>
-        <w:t>cook</w:t>
-      </w:r>
-      <w:r>
-        <w:rPr>
-          <w:lang w:val="en-US"/>
-        </w:rPr>
-        <w:t>(method)&gt; # we prefer delivery always</w:t>
+        <w:t>} , cook(method)&gt; # we prefer delivery always</w:t>
       </w:r>
     </w:p>
     <w:p>
@@ -2147,13 +2122,7 @@
         <w:rPr>
           <w:lang w:val="en-US"/>
         </w:rPr>
-        <w:t>no</w:t>
-      </w:r>
-      <w:r>
-        <w:rPr>
-          <w:lang w:val="en-US"/>
-        </w:rPr>
-        <w:t>Cook</w:t>
+        <w:t>noCook</w:t>
       </w:r>
       <w:proofErr w:type="spellEnd"/>
       <w:r>
@@ -2635,12 +2604,20 @@
         </w:rPr>
         <w:t>haveHw</w:t>
       </w:r>
+      <w:proofErr w:type="spellEnd"/>
       <w:r>
         <w:rPr>
           <w:lang w:val="en-US"/>
         </w:rPr>
         <w:t>,</w:t>
       </w:r>
+      <w:r>
+        <w:rPr>
+          <w:lang w:val="en-US"/>
+        </w:rPr>
+        <w:t xml:space="preserve"> </w:t>
+      </w:r>
+      <w:proofErr w:type="spellStart"/>
       <w:r>
         <w:rPr>
           <w:lang w:val="en-US"/>
@@ -2766,7 +2743,21 @@
         <w:rPr>
           <w:lang w:val="en-US"/>
         </w:rPr>
-        <w:t xml:space="preserve"> }, delivery(method)&gt; # we </w:t>
+        <w:t xml:space="preserve"> }, </w:t>
+      </w:r>
+      <w:proofErr w:type="spellStart"/>
+      <w:r>
+        <w:rPr>
+          <w:lang w:val="en-US"/>
+        </w:rPr>
+        <w:t>takeAway</w:t>
+      </w:r>
+      <w:proofErr w:type="spellEnd"/>
+      <w:r>
+        <w:rPr>
+          <w:lang w:val="en-US"/>
+        </w:rPr>
+        <w:t xml:space="preserve">(method)&gt; # we </w:t>
       </w:r>
       <w:proofErr w:type="spellStart"/>
       <w:r>
@@ -2783,7 +2774,6 @@
         <w:t xml:space="preserve"> because we </w:t>
       </w:r>
       <w:proofErr w:type="spellStart"/>
-      <w:proofErr w:type="gramStart"/>
       <w:r>
         <w:rPr>
           <w:lang w:val="en-US"/>
@@ -2791,7 +2781,6 @@
         <w:t>cant</w:t>
       </w:r>
       <w:proofErr w:type="spellEnd"/>
-      <w:proofErr w:type="gramEnd"/>
       <w:r>
         <w:rPr>
           <w:lang w:val="en-US"/>
@@ -2851,33 +2840,21 @@
         <w:rPr>
           <w:lang w:val="en-US"/>
         </w:rPr>
-        <w:t>E)</w:t>
-      </w:r>
-      <w:r>
-        <w:rPr>
-          <w:lang w:val="en-US"/>
-        </w:rPr>
-        <w:t>Manual</w:t>
-      </w:r>
-    </w:p>
-    <w:p>
-      <w:pPr>
-        <w:rPr>
-          <w:lang w:val="en-US"/>
-        </w:rPr>
-      </w:pPr>
-      <w:proofErr w:type="spellStart"/>
-      <w:r>
-        <w:rPr>
-          <w:lang w:val="en-US"/>
-        </w:rPr>
-        <w:t>A</w:t>
-      </w:r>
-      <w:r>
-        <w:rPr>
-          <w:lang w:val="en-US"/>
-        </w:rPr>
-        <w:t>sd</w:t>
+        <w:t>E)Manual</w:t>
+      </w:r>
+    </w:p>
+    <w:p>
+      <w:pPr>
+        <w:rPr>
+          <w:lang w:val="en-US"/>
+        </w:rPr>
+      </w:pPr>
+      <w:proofErr w:type="spellStart"/>
+      <w:r>
+        <w:rPr>
+          <w:lang w:val="en-US"/>
+        </w:rPr>
+        <w:t>Asd</w:t>
       </w:r>
       <w:proofErr w:type="spellEnd"/>
     </w:p>
@@ -4084,6 +4061,7 @@
   <w:style w:type="character" w:default="1" w:styleId="DefaultParagraphFont">
     <w:name w:val="Default Paragraph Font"/>
     <w:uiPriority w:val="1"/>
+    <w:semiHidden/>
     <w:unhideWhenUsed/>
   </w:style>
   <w:style w:type="table" w:default="1" w:styleId="TableNormal">

</xml_diff>